<commit_message>
pset cheat sheets update
</commit_message>
<xml_diff>
--- a/lectures/problemsets_cheatsheets.docx
+++ b/lectures/problemsets_cheatsheets.docx
@@ -1410,7 +1410,7 @@
           <w:szCs w:val="24"/>
         </w:rPr>
         <w:pict w14:anchorId="427E315A">
-          <v:rect id="_x0000_i1025" alt="" style="width:468pt;height:.05pt;mso-width-percent:0;mso-height-percent:0;mso-width-percent:0;mso-height-percent:0" o:hralign="center" o:hrstd="t" o:hr="t" fillcolor="#a0a0a0" stroked="f"/>
+          <v:rect id="_x0000_i1026" alt="" style="width:468pt;height:.05pt;mso-width-percent:0;mso-height-percent:0;mso-width-percent:0;mso-height-percent:0" o:hralign="center" o:hrstd="t" o:hr="t" fillcolor="#a0a0a0" stroked="f"/>
         </w:pict>
       </w:r>
     </w:p>
@@ -1423,8 +1423,6 @@
           <w:szCs w:val="24"/>
         </w:rPr>
       </w:pPr>
-      <w:bookmarkStart w:id="0" w:name="_GoBack"/>
-      <w:bookmarkEnd w:id="0"/>
     </w:p>
     <w:p>
       <w:pPr>
@@ -5144,9 +5142,1745 @@
         </w:rPr>
       </w:pPr>
     </w:p>
+    <w:p>
+      <w:pPr>
+        <w:rPr>
+          <w:rFonts w:ascii="Times New Roman" w:hAnsi="Times New Roman" w:cs="Times New Roman"/>
+          <w:sz w:val="24"/>
+          <w:szCs w:val="24"/>
+        </w:rPr>
+      </w:pPr>
+    </w:p>
+    <w:p>
+      <w:pPr>
+        <w:rPr>
+          <w:rFonts w:ascii="Times New Roman" w:hAnsi="Times New Roman" w:cs="Times New Roman"/>
+          <w:sz w:val="24"/>
+          <w:szCs w:val="24"/>
+        </w:rPr>
+      </w:pPr>
+    </w:p>
+    <w:p>
+      <w:pPr>
+        <w:rPr>
+          <w:rFonts w:ascii="Times New Roman" w:hAnsi="Times New Roman" w:cs="Times New Roman"/>
+          <w:sz w:val="24"/>
+          <w:szCs w:val="24"/>
+        </w:rPr>
+      </w:pPr>
+    </w:p>
+    <w:p>
+      <w:pPr>
+        <w:rPr>
+          <w:rFonts w:ascii="Times New Roman" w:hAnsi="Times New Roman" w:cs="Times New Roman"/>
+          <w:sz w:val="24"/>
+          <w:szCs w:val="24"/>
+        </w:rPr>
+      </w:pPr>
+    </w:p>
+    <w:p>
+      <w:pPr>
+        <w:rPr>
+          <w:rFonts w:ascii="Times New Roman" w:hAnsi="Times New Roman" w:cs="Times New Roman"/>
+          <w:sz w:val="24"/>
+          <w:szCs w:val="24"/>
+        </w:rPr>
+      </w:pPr>
+    </w:p>
+    <w:p>
+      <w:pPr>
+        <w:rPr>
+          <w:rFonts w:ascii="Times New Roman" w:hAnsi="Times New Roman" w:cs="Times New Roman"/>
+          <w:sz w:val="24"/>
+          <w:szCs w:val="24"/>
+        </w:rPr>
+      </w:pPr>
+    </w:p>
+    <w:p>
+      <w:pPr>
+        <w:rPr>
+          <w:rFonts w:ascii="Times New Roman" w:hAnsi="Times New Roman" w:cs="Times New Roman"/>
+          <w:sz w:val="24"/>
+          <w:szCs w:val="24"/>
+        </w:rPr>
+      </w:pPr>
+    </w:p>
+    <w:p>
+      <w:pPr>
+        <w:rPr>
+          <w:rFonts w:ascii="Times New Roman" w:hAnsi="Times New Roman" w:cs="Times New Roman"/>
+          <w:sz w:val="24"/>
+          <w:szCs w:val="24"/>
+        </w:rPr>
+      </w:pPr>
+    </w:p>
+    <w:p>
+      <w:pPr>
+        <w:rPr>
+          <w:rFonts w:ascii="Times New Roman" w:hAnsi="Times New Roman" w:cs="Times New Roman"/>
+          <w:sz w:val="24"/>
+          <w:szCs w:val="24"/>
+        </w:rPr>
+      </w:pPr>
+    </w:p>
+    <w:p>
+      <w:pPr>
+        <w:rPr>
+          <w:rFonts w:ascii="Times New Roman" w:hAnsi="Times New Roman" w:cs="Times New Roman"/>
+          <w:sz w:val="24"/>
+          <w:szCs w:val="24"/>
+        </w:rPr>
+      </w:pPr>
+    </w:p>
+    <w:p>
+      <w:pPr>
+        <w:rPr>
+          <w:rFonts w:ascii="Times New Roman" w:hAnsi="Times New Roman" w:cs="Times New Roman"/>
+          <w:sz w:val="24"/>
+          <w:szCs w:val="24"/>
+        </w:rPr>
+      </w:pPr>
+    </w:p>
+    <w:p>
+      <w:pPr>
+        <w:rPr>
+          <w:rFonts w:ascii="Times New Roman" w:hAnsi="Times New Roman" w:cs="Times New Roman"/>
+          <w:sz w:val="24"/>
+          <w:szCs w:val="24"/>
+        </w:rPr>
+      </w:pPr>
+    </w:p>
+    <w:p>
+      <w:pPr>
+        <w:rPr>
+          <w:rFonts w:ascii="Times New Roman" w:hAnsi="Times New Roman" w:cs="Times New Roman"/>
+          <w:sz w:val="24"/>
+          <w:szCs w:val="24"/>
+        </w:rPr>
+      </w:pPr>
+    </w:p>
+    <w:p>
+      <w:pPr>
+        <w:rPr>
+          <w:rFonts w:ascii="Times New Roman" w:hAnsi="Times New Roman" w:cs="Times New Roman"/>
+          <w:sz w:val="24"/>
+          <w:szCs w:val="24"/>
+        </w:rPr>
+      </w:pPr>
+      <w:r>
+        <w:rPr>
+          <w:rFonts w:ascii="Times New Roman" w:hAnsi="Times New Roman" w:cs="Times New Roman"/>
+          <w:noProof/>
+          <w:sz w:val="24"/>
+          <w:szCs w:val="24"/>
+        </w:rPr>
+        <w:lastRenderedPageBreak/>
+        <w:pict w14:anchorId="4903A392">
+          <v:rect id="_x0000_i1025" alt="" style="width:468pt;height:.05pt;mso-width-percent:0;mso-height-percent:0;mso-width-percent:0;mso-height-percent:0" o:hralign="center" o:hrstd="t" o:hr="t" fillcolor="#a0a0a0" stroked="f"/>
+        </w:pict>
+      </w:r>
+    </w:p>
+    <w:p>
+      <w:pPr>
+        <w:rPr>
+          <w:rFonts w:ascii="Times New Roman" w:hAnsi="Times New Roman" w:cs="Times New Roman"/>
+          <w:sz w:val="24"/>
+          <w:szCs w:val="24"/>
+        </w:rPr>
+      </w:pPr>
+    </w:p>
+    <w:p>
+      <w:pPr>
+        <w:rPr>
+          <w:rFonts w:ascii="Times New Roman" w:hAnsi="Times New Roman" w:cs="Times New Roman"/>
+          <w:sz w:val="24"/>
+          <w:szCs w:val="24"/>
+        </w:rPr>
+      </w:pPr>
+      <w:bookmarkStart w:id="0" w:name="_GoBack"/>
+      <w:bookmarkEnd w:id="0"/>
+    </w:p>
+    <w:p>
+      <w:pPr>
+        <w:pBdr>
+          <w:top w:val="nil"/>
+          <w:left w:val="nil"/>
+          <w:bottom w:val="nil"/>
+          <w:right w:val="nil"/>
+          <w:between w:val="nil"/>
+        </w:pBdr>
+        <w:jc w:val="center"/>
+        <w:rPr>
+          <w:sz w:val="28"/>
+          <w:szCs w:val="28"/>
+        </w:rPr>
+      </w:pPr>
+      <w:r>
+        <w:rPr>
+          <w:rFonts w:ascii="Times New Roman" w:hAnsi="Times New Roman" w:cs="Times New Roman"/>
+          <w:sz w:val="24"/>
+          <w:szCs w:val="24"/>
+        </w:rPr>
+        <w:tab/>
+      </w:r>
+      <w:r>
+        <w:rPr>
+          <w:b/>
+          <w:sz w:val="28"/>
+          <w:szCs w:val="28"/>
+        </w:rPr>
+        <w:t>Problem Set #4 Cheat Sheet</w:t>
+      </w:r>
+    </w:p>
+    <w:p>
+      <w:pPr>
+        <w:pBdr>
+          <w:top w:val="nil"/>
+          <w:left w:val="nil"/>
+          <w:bottom w:val="nil"/>
+          <w:right w:val="nil"/>
+          <w:between w:val="nil"/>
+        </w:pBdr>
+        <w:jc w:val="center"/>
+        <w:rPr>
+          <w:b/>
+        </w:rPr>
+      </w:pPr>
+      <w:r>
+        <w:rPr>
+          <w:b/>
+        </w:rPr>
+        <w:t xml:space="preserve">Lupe, Ramon, </w:t>
+      </w:r>
+      <w:proofErr w:type="spellStart"/>
+      <w:r>
+        <w:rPr>
+          <w:b/>
+        </w:rPr>
+        <w:t>Zhaopeng</w:t>
+      </w:r>
+      <w:proofErr w:type="spellEnd"/>
+    </w:p>
+    <w:p>
+      <w:pPr>
+        <w:pBdr>
+          <w:top w:val="nil"/>
+          <w:left w:val="nil"/>
+          <w:bottom w:val="nil"/>
+          <w:right w:val="nil"/>
+          <w:between w:val="nil"/>
+        </w:pBdr>
+        <w:rPr>
+          <w:b/>
+          <w:sz w:val="28"/>
+          <w:szCs w:val="28"/>
+        </w:rPr>
+      </w:pPr>
+    </w:p>
+    <w:p>
+      <w:pPr>
+        <w:pBdr>
+          <w:top w:val="nil"/>
+          <w:left w:val="nil"/>
+          <w:bottom w:val="nil"/>
+          <w:right w:val="nil"/>
+          <w:between w:val="nil"/>
+        </w:pBdr>
+        <w:rPr>
+          <w:b/>
+          <w:sz w:val="28"/>
+          <w:szCs w:val="28"/>
+          <w:u w:val="single"/>
+        </w:rPr>
+      </w:pPr>
+      <w:r>
+        <w:rPr>
+          <w:b/>
+          <w:sz w:val="28"/>
+          <w:szCs w:val="28"/>
+          <w:u w:val="single"/>
+        </w:rPr>
+        <w:t xml:space="preserve">Functions </w:t>
+      </w:r>
+    </w:p>
+    <w:p>
+      <w:pPr>
+        <w:pBdr>
+          <w:top w:val="nil"/>
+          <w:left w:val="nil"/>
+          <w:bottom w:val="nil"/>
+          <w:right w:val="nil"/>
+          <w:between w:val="nil"/>
+        </w:pBdr>
+        <w:rPr>
+          <w:b/>
+        </w:rPr>
+      </w:pPr>
+    </w:p>
+    <w:p>
+      <w:pPr>
+        <w:pBdr>
+          <w:top w:val="nil"/>
+          <w:left w:val="nil"/>
+          <w:bottom w:val="nil"/>
+          <w:right w:val="nil"/>
+          <w:between w:val="nil"/>
+        </w:pBdr>
+      </w:pPr>
+      <w:proofErr w:type="spellStart"/>
+      <w:r>
+        <w:rPr>
+          <w:b/>
+        </w:rPr>
+        <w:t>Group_</w:t>
+      </w:r>
+      <w:proofErr w:type="gramStart"/>
+      <w:r>
+        <w:rPr>
+          <w:b/>
+        </w:rPr>
+        <w:t>by</w:t>
+      </w:r>
+      <w:proofErr w:type="spellEnd"/>
+      <w:r>
+        <w:rPr>
+          <w:b/>
+        </w:rPr>
+        <w:t>(</w:t>
+      </w:r>
+      <w:proofErr w:type="gramEnd"/>
+      <w:r>
+        <w:rPr>
+          <w:b/>
+        </w:rPr>
+        <w:t xml:space="preserve">): </w:t>
+      </w:r>
+      <w:r>
+        <w:t>Converts a data frame object into groups. After grouping,</w:t>
+      </w:r>
+    </w:p>
+    <w:p>
+      <w:pPr>
+        <w:pBdr>
+          <w:top w:val="nil"/>
+          <w:left w:val="nil"/>
+          <w:bottom w:val="nil"/>
+          <w:right w:val="nil"/>
+          <w:between w:val="nil"/>
+        </w:pBdr>
+      </w:pPr>
+      <w:r>
+        <w:t>functions performed on data frame are performed “by group”</w:t>
+      </w:r>
+    </w:p>
+    <w:p>
+      <w:pPr>
+        <w:numPr>
+          <w:ilvl w:val="0"/>
+          <w:numId w:val="5"/>
+        </w:numPr>
+        <w:pBdr>
+          <w:top w:val="nil"/>
+          <w:left w:val="nil"/>
+          <w:bottom w:val="nil"/>
+          <w:right w:val="nil"/>
+          <w:between w:val="nil"/>
+        </w:pBdr>
+        <w:spacing w:line="240" w:lineRule="auto"/>
+        <w:ind w:left="1710" w:hanging="270"/>
+      </w:pPr>
+      <w:r>
+        <w:t xml:space="preserve">Basic Syntax: ◦ </w:t>
+      </w:r>
+      <w:proofErr w:type="spellStart"/>
+      <w:r>
+        <w:t>group_</w:t>
+      </w:r>
+      <w:proofErr w:type="gramStart"/>
+      <w:r>
+        <w:t>by</w:t>
+      </w:r>
+      <w:proofErr w:type="spellEnd"/>
+      <w:r>
+        <w:t>(</w:t>
+      </w:r>
+      <w:proofErr w:type="gramEnd"/>
+      <w:r>
+        <w:t xml:space="preserve">object, </w:t>
+      </w:r>
+      <w:proofErr w:type="spellStart"/>
+      <w:r>
+        <w:t>vars</w:t>
+      </w:r>
+      <w:proofErr w:type="spellEnd"/>
+      <w:r>
+        <w:t xml:space="preserve"> to group by separated by commas)</w:t>
+      </w:r>
+    </w:p>
+    <w:p>
+      <w:pPr>
+        <w:pBdr>
+          <w:top w:val="nil"/>
+          <w:left w:val="nil"/>
+          <w:bottom w:val="nil"/>
+          <w:right w:val="nil"/>
+          <w:between w:val="nil"/>
+        </w:pBdr>
+      </w:pPr>
+      <w:proofErr w:type="spellStart"/>
+      <w:proofErr w:type="gramStart"/>
+      <w:r>
+        <w:rPr>
+          <w:b/>
+        </w:rPr>
+        <w:t>summarise</w:t>
+      </w:r>
+      <w:proofErr w:type="spellEnd"/>
+      <w:r>
+        <w:rPr>
+          <w:b/>
+        </w:rPr>
+        <w:t>(</w:t>
+      </w:r>
+      <w:proofErr w:type="gramEnd"/>
+      <w:r>
+        <w:rPr>
+          <w:b/>
+        </w:rPr>
+        <w:t>):</w:t>
+      </w:r>
+      <w:r>
+        <w:t xml:space="preserve"> does calculations across rows; then collapses into single row</w:t>
+      </w:r>
+    </w:p>
+    <w:p>
+      <w:pPr>
+        <w:numPr>
+          <w:ilvl w:val="0"/>
+          <w:numId w:val="9"/>
+        </w:numPr>
+        <w:pBdr>
+          <w:top w:val="nil"/>
+          <w:left w:val="nil"/>
+          <w:bottom w:val="nil"/>
+          <w:right w:val="nil"/>
+          <w:between w:val="nil"/>
+        </w:pBdr>
+        <w:spacing w:line="240" w:lineRule="auto"/>
+        <w:ind w:left="1710" w:hanging="270"/>
+      </w:pPr>
+      <w:r>
+        <w:t xml:space="preserve">Usage (i.e., syntax): </w:t>
+      </w:r>
+      <w:proofErr w:type="spellStart"/>
+      <w:proofErr w:type="gramStart"/>
+      <w:r>
+        <w:t>summarise</w:t>
+      </w:r>
+      <w:proofErr w:type="spellEnd"/>
+      <w:r>
+        <w:t>(</w:t>
+      </w:r>
+      <w:proofErr w:type="gramEnd"/>
+      <w:r>
+        <w:t>.data, ...)</w:t>
+      </w:r>
+    </w:p>
+    <w:p>
+      <w:pPr>
+        <w:pBdr>
+          <w:top w:val="nil"/>
+          <w:left w:val="nil"/>
+          <w:bottom w:val="nil"/>
+          <w:right w:val="nil"/>
+          <w:between w:val="nil"/>
+        </w:pBdr>
+        <w:rPr>
+          <w:b/>
+        </w:rPr>
+      </w:pPr>
+      <w:proofErr w:type="spellStart"/>
+      <w:proofErr w:type="gramStart"/>
+      <w:r>
+        <w:rPr>
+          <w:b/>
+        </w:rPr>
+        <w:t>summarise</w:t>
+      </w:r>
+      <w:proofErr w:type="spellEnd"/>
+      <w:r>
+        <w:rPr>
+          <w:b/>
+        </w:rPr>
+        <w:t>(</w:t>
+      </w:r>
+      <w:proofErr w:type="gramEnd"/>
+      <w:r>
+        <w:rPr>
+          <w:b/>
+        </w:rPr>
+        <w:t>) function combined with:</w:t>
+      </w:r>
+    </w:p>
+    <w:p>
+      <w:pPr>
+        <w:numPr>
+          <w:ilvl w:val="0"/>
+          <w:numId w:val="10"/>
+        </w:numPr>
+        <w:pBdr>
+          <w:top w:val="nil"/>
+          <w:left w:val="nil"/>
+          <w:bottom w:val="nil"/>
+          <w:right w:val="nil"/>
+          <w:between w:val="nil"/>
+        </w:pBdr>
+        <w:spacing w:line="240" w:lineRule="auto"/>
+        <w:ind w:left="1710" w:hanging="270"/>
+      </w:pPr>
+      <w:r>
+        <w:rPr>
+          <w:b/>
+        </w:rPr>
+        <w:t xml:space="preserve"> </w:t>
+      </w:r>
+      <w:proofErr w:type="spellStart"/>
+      <w:r>
+        <w:rPr>
+          <w:b/>
+        </w:rPr>
+        <w:t>group_</w:t>
+      </w:r>
+      <w:proofErr w:type="gramStart"/>
+      <w:r>
+        <w:rPr>
+          <w:b/>
+        </w:rPr>
+        <w:t>by</w:t>
+      </w:r>
+      <w:proofErr w:type="spellEnd"/>
+      <w:r>
+        <w:rPr>
+          <w:b/>
+        </w:rPr>
+        <w:t xml:space="preserve"> :</w:t>
+      </w:r>
+      <w:proofErr w:type="gramEnd"/>
+      <w:r>
+        <w:rPr>
+          <w:b/>
+        </w:rPr>
+        <w:t xml:space="preserve"> </w:t>
+      </w:r>
+      <w:proofErr w:type="spellStart"/>
+      <w:r>
+        <w:t>summarise</w:t>
+      </w:r>
+      <w:proofErr w:type="spellEnd"/>
+      <w:r>
+        <w:t>() on ungrouped vs. grouped data:</w:t>
+      </w:r>
+    </w:p>
+    <w:p>
+      <w:pPr>
+        <w:numPr>
+          <w:ilvl w:val="1"/>
+          <w:numId w:val="10"/>
+        </w:numPr>
+        <w:pBdr>
+          <w:top w:val="nil"/>
+          <w:left w:val="nil"/>
+          <w:bottom w:val="nil"/>
+          <w:right w:val="nil"/>
+          <w:between w:val="nil"/>
+        </w:pBdr>
+        <w:spacing w:line="240" w:lineRule="auto"/>
+      </w:pPr>
+      <w:r>
+        <w:t xml:space="preserve">By itself, </w:t>
+      </w:r>
+      <w:proofErr w:type="spellStart"/>
+      <w:proofErr w:type="gramStart"/>
+      <w:r>
+        <w:t>summarise</w:t>
+      </w:r>
+      <w:proofErr w:type="spellEnd"/>
+      <w:r>
+        <w:t>(</w:t>
+      </w:r>
+      <w:proofErr w:type="gramEnd"/>
+      <w:r>
+        <w:t>) performs calculations across all rows of data frame then collapses the data frame to a single row</w:t>
+      </w:r>
+    </w:p>
+    <w:p>
+      <w:pPr>
+        <w:numPr>
+          <w:ilvl w:val="1"/>
+          <w:numId w:val="10"/>
+        </w:numPr>
+        <w:pBdr>
+          <w:top w:val="nil"/>
+          <w:left w:val="nil"/>
+          <w:bottom w:val="nil"/>
+          <w:right w:val="nil"/>
+          <w:between w:val="nil"/>
+        </w:pBdr>
+        <w:spacing w:line="240" w:lineRule="auto"/>
+        <w:ind w:left="2430" w:hanging="270"/>
+      </w:pPr>
+      <w:r>
+        <w:t xml:space="preserve">When data frame is grouped, </w:t>
+      </w:r>
+      <w:proofErr w:type="spellStart"/>
+      <w:proofErr w:type="gramStart"/>
+      <w:r>
+        <w:t>summarise</w:t>
+      </w:r>
+      <w:proofErr w:type="spellEnd"/>
+      <w:r>
+        <w:t>(</w:t>
+      </w:r>
+      <w:proofErr w:type="gramEnd"/>
+      <w:r>
+        <w:t>) performs calculations across rows within a group and then collapses to a single row for each group</w:t>
+      </w:r>
+    </w:p>
+    <w:p>
+      <w:pPr>
+        <w:numPr>
+          <w:ilvl w:val="0"/>
+          <w:numId w:val="11"/>
+        </w:numPr>
+        <w:pBdr>
+          <w:top w:val="nil"/>
+          <w:left w:val="nil"/>
+          <w:bottom w:val="nil"/>
+          <w:right w:val="nil"/>
+          <w:between w:val="nil"/>
+        </w:pBdr>
+        <w:spacing w:line="240" w:lineRule="auto"/>
+        <w:ind w:left="1710" w:hanging="270"/>
+      </w:pPr>
+      <w:r>
+        <w:rPr>
+          <w:b/>
+        </w:rPr>
+        <w:t xml:space="preserve">counts: </w:t>
+      </w:r>
+      <w:r>
+        <w:t xml:space="preserve">The count function </w:t>
+      </w:r>
+      <w:proofErr w:type="gramStart"/>
+      <w:r>
+        <w:t>n(</w:t>
+      </w:r>
+      <w:proofErr w:type="gramEnd"/>
+      <w:r>
+        <w:t>) takes no arguments and returns the size of the current group</w:t>
+      </w:r>
+    </w:p>
+    <w:p>
+      <w:pPr>
+        <w:numPr>
+          <w:ilvl w:val="0"/>
+          <w:numId w:val="11"/>
+        </w:numPr>
+        <w:pBdr>
+          <w:top w:val="nil"/>
+          <w:left w:val="nil"/>
+          <w:bottom w:val="nil"/>
+          <w:right w:val="nil"/>
+          <w:between w:val="nil"/>
+        </w:pBdr>
+        <w:spacing w:line="240" w:lineRule="auto"/>
+        <w:ind w:left="1710" w:hanging="270"/>
+      </w:pPr>
+      <w:r>
+        <w:rPr>
+          <w:b/>
+        </w:rPr>
+        <w:t xml:space="preserve">Mean: </w:t>
+      </w:r>
+      <w:r>
+        <w:t xml:space="preserve">The </w:t>
+      </w:r>
+      <w:proofErr w:type="gramStart"/>
+      <w:r>
+        <w:t>mean(</w:t>
+      </w:r>
+      <w:proofErr w:type="gramEnd"/>
+      <w:r>
+        <w:t xml:space="preserve">) function within </w:t>
+      </w:r>
+      <w:proofErr w:type="spellStart"/>
+      <w:r>
+        <w:t>summarise</w:t>
+      </w:r>
+      <w:proofErr w:type="spellEnd"/>
+      <w:r>
+        <w:t>() calculates means, separately for each group</w:t>
+      </w:r>
+    </w:p>
+    <w:p>
+      <w:pPr>
+        <w:numPr>
+          <w:ilvl w:val="0"/>
+          <w:numId w:val="11"/>
+        </w:numPr>
+        <w:pBdr>
+          <w:top w:val="nil"/>
+          <w:left w:val="nil"/>
+          <w:bottom w:val="nil"/>
+          <w:right w:val="nil"/>
+          <w:between w:val="nil"/>
+        </w:pBdr>
+        <w:spacing w:line="240" w:lineRule="auto"/>
+        <w:ind w:left="1710" w:hanging="270"/>
+      </w:pPr>
+      <w:r>
+        <w:rPr>
+          <w:b/>
+        </w:rPr>
+        <w:t>Mean and na.rm argument:</w:t>
+      </w:r>
+      <w:r>
+        <w:t xml:space="preserve"> Many functions have argument na.rm (means “remove </w:t>
+      </w:r>
+      <w:proofErr w:type="gramStart"/>
+      <w:r>
+        <w:t>NAs ”</w:t>
+      </w:r>
+      <w:proofErr w:type="gramEnd"/>
+      <w:r>
+        <w:t>)</w:t>
+      </w:r>
+    </w:p>
+    <w:p>
+      <w:pPr>
+        <w:numPr>
+          <w:ilvl w:val="1"/>
+          <w:numId w:val="11"/>
+        </w:numPr>
+        <w:pBdr>
+          <w:top w:val="nil"/>
+          <w:left w:val="nil"/>
+          <w:bottom w:val="nil"/>
+          <w:right w:val="nil"/>
+          <w:between w:val="nil"/>
+        </w:pBdr>
+        <w:spacing w:line="240" w:lineRule="auto"/>
+        <w:ind w:left="2340" w:hanging="180"/>
+      </w:pPr>
+      <w:r>
+        <w:t xml:space="preserve"> na.rm = FALSE [the default for </w:t>
+      </w:r>
+      <w:proofErr w:type="gramStart"/>
+      <w:r>
+        <w:t>mean(</w:t>
+      </w:r>
+      <w:proofErr w:type="gramEnd"/>
+      <w:r>
+        <w:t>) ]</w:t>
+      </w:r>
+    </w:p>
+    <w:p>
+      <w:pPr>
+        <w:pBdr>
+          <w:top w:val="nil"/>
+          <w:left w:val="nil"/>
+          <w:bottom w:val="nil"/>
+          <w:right w:val="nil"/>
+          <w:between w:val="nil"/>
+        </w:pBdr>
+        <w:rPr>
+          <w:b/>
+          <w:sz w:val="28"/>
+          <w:szCs w:val="28"/>
+          <w:u w:val="single"/>
+        </w:rPr>
+      </w:pPr>
+      <w:r>
+        <w:rPr>
+          <w:b/>
+          <w:sz w:val="28"/>
+          <w:szCs w:val="28"/>
+          <w:u w:val="single"/>
+        </w:rPr>
+        <w:t>Tips and Tricks:</w:t>
+      </w:r>
+    </w:p>
+    <w:p>
+      <w:pPr>
+        <w:numPr>
+          <w:ilvl w:val="0"/>
+          <w:numId w:val="6"/>
+        </w:numPr>
+        <w:pBdr>
+          <w:top w:val="nil"/>
+          <w:left w:val="nil"/>
+          <w:bottom w:val="nil"/>
+          <w:right w:val="nil"/>
+          <w:between w:val="nil"/>
+        </w:pBdr>
+        <w:spacing w:line="240" w:lineRule="auto"/>
+      </w:pPr>
+      <w:r>
+        <w:t xml:space="preserve">Different ways to yield count of missing values (NAs) for vectors in a </w:t>
+      </w:r>
+      <w:proofErr w:type="spellStart"/>
+      <w:r>
+        <w:t>dataframe</w:t>
+      </w:r>
+      <w:proofErr w:type="spellEnd"/>
+    </w:p>
+    <w:p>
+      <w:pPr>
+        <w:numPr>
+          <w:ilvl w:val="1"/>
+          <w:numId w:val="6"/>
+        </w:numPr>
+        <w:spacing w:line="240" w:lineRule="auto"/>
+      </w:pPr>
+      <w:proofErr w:type="gramStart"/>
+      <w:r>
+        <w:t>count(</w:t>
+      </w:r>
+      <w:proofErr w:type="spellStart"/>
+      <w:proofErr w:type="gramEnd"/>
+      <w:r>
+        <w:t>dataframe</w:t>
+      </w:r>
+      <w:proofErr w:type="spellEnd"/>
+      <w:r>
+        <w:t>, vector)</w:t>
+      </w:r>
+    </w:p>
+    <w:p>
+      <w:r>
+        <w:rPr>
+          <w:noProof/>
+        </w:rPr>
+        <w:drawing>
+          <wp:inline distT="114300" distB="114300" distL="114300" distR="114300" wp14:anchorId="7E5D8F17" wp14:editId="664768ED">
+            <wp:extent cx="5943600" cy="1295400"/>
+            <wp:effectExtent l="25400" t="25400" r="25400" b="25400"/>
+            <wp:docPr id="6" name="image6.png"/>
+            <wp:cNvGraphicFramePr/>
+            <a:graphic xmlns:a="http://schemas.openxmlformats.org/drawingml/2006/main">
+              <a:graphicData uri="http://schemas.openxmlformats.org/drawingml/2006/picture">
+                <pic:pic xmlns:pic="http://schemas.openxmlformats.org/drawingml/2006/picture">
+                  <pic:nvPicPr>
+                    <pic:cNvPr id="0" name="image6.png"/>
+                    <pic:cNvPicPr preferRelativeResize="0"/>
+                  </pic:nvPicPr>
+                  <pic:blipFill>
+                    <a:blip r:embed="rId12"/>
+                    <a:srcRect/>
+                    <a:stretch>
+                      <a:fillRect/>
+                    </a:stretch>
+                  </pic:blipFill>
+                  <pic:spPr>
+                    <a:xfrm>
+                      <a:off x="0" y="0"/>
+                      <a:ext cx="5943600" cy="1295400"/>
+                    </a:xfrm>
+                    <a:prstGeom prst="rect">
+                      <a:avLst/>
+                    </a:prstGeom>
+                    <a:ln w="25400">
+                      <a:solidFill>
+                        <a:srgbClr val="000000"/>
+                      </a:solidFill>
+                      <a:prstDash val="solid"/>
+                    </a:ln>
+                  </pic:spPr>
+                </pic:pic>
+              </a:graphicData>
+            </a:graphic>
+          </wp:inline>
+        </w:drawing>
+      </w:r>
+    </w:p>
+    <w:p>
+      <w:pPr>
+        <w:pBdr>
+          <w:top w:val="nil"/>
+          <w:left w:val="nil"/>
+          <w:bottom w:val="nil"/>
+          <w:right w:val="nil"/>
+          <w:between w:val="nil"/>
+        </w:pBdr>
+      </w:pPr>
+    </w:p>
+    <w:p>
+      <w:pPr>
+        <w:numPr>
+          <w:ilvl w:val="1"/>
+          <w:numId w:val="6"/>
+        </w:numPr>
+        <w:pBdr>
+          <w:top w:val="nil"/>
+          <w:left w:val="nil"/>
+          <w:bottom w:val="nil"/>
+          <w:right w:val="nil"/>
+          <w:between w:val="nil"/>
+        </w:pBdr>
+        <w:spacing w:line="240" w:lineRule="auto"/>
+      </w:pPr>
+      <w:proofErr w:type="gramStart"/>
+      <w:r>
+        <w:t>count(</w:t>
+      </w:r>
+      <w:proofErr w:type="spellStart"/>
+      <w:proofErr w:type="gramEnd"/>
+      <w:r>
+        <w:t>dataframe</w:t>
+      </w:r>
+      <w:proofErr w:type="spellEnd"/>
+      <w:r>
+        <w:t>, is.na(vector))</w:t>
+      </w:r>
+    </w:p>
+    <w:p>
+      <w:pPr>
+        <w:pBdr>
+          <w:top w:val="nil"/>
+          <w:left w:val="nil"/>
+          <w:bottom w:val="nil"/>
+          <w:right w:val="nil"/>
+          <w:between w:val="nil"/>
+        </w:pBdr>
+      </w:pPr>
+      <w:r>
+        <w:rPr>
+          <w:noProof/>
+        </w:rPr>
+        <w:lastRenderedPageBreak/>
+        <w:drawing>
+          <wp:inline distT="114300" distB="114300" distL="114300" distR="114300" wp14:anchorId="5C914ACD" wp14:editId="4CEF7A3B">
+            <wp:extent cx="5943600" cy="1130300"/>
+            <wp:effectExtent l="25400" t="25400" r="25400" b="25400"/>
+            <wp:docPr id="7" name="image5.png"/>
+            <wp:cNvGraphicFramePr/>
+            <a:graphic xmlns:a="http://schemas.openxmlformats.org/drawingml/2006/main">
+              <a:graphicData uri="http://schemas.openxmlformats.org/drawingml/2006/picture">
+                <pic:pic xmlns:pic="http://schemas.openxmlformats.org/drawingml/2006/picture">
+                  <pic:nvPicPr>
+                    <pic:cNvPr id="0" name="image5.png"/>
+                    <pic:cNvPicPr preferRelativeResize="0"/>
+                  </pic:nvPicPr>
+                  <pic:blipFill>
+                    <a:blip r:embed="rId13"/>
+                    <a:srcRect/>
+                    <a:stretch>
+                      <a:fillRect/>
+                    </a:stretch>
+                  </pic:blipFill>
+                  <pic:spPr>
+                    <a:xfrm>
+                      <a:off x="0" y="0"/>
+                      <a:ext cx="5943600" cy="1130300"/>
+                    </a:xfrm>
+                    <a:prstGeom prst="rect">
+                      <a:avLst/>
+                    </a:prstGeom>
+                    <a:ln w="25400">
+                      <a:solidFill>
+                        <a:srgbClr val="000000"/>
+                      </a:solidFill>
+                      <a:prstDash val="solid"/>
+                    </a:ln>
+                  </pic:spPr>
+                </pic:pic>
+              </a:graphicData>
+            </a:graphic>
+          </wp:inline>
+        </w:drawing>
+      </w:r>
+    </w:p>
+    <w:p>
+      <w:pPr>
+        <w:pBdr>
+          <w:top w:val="nil"/>
+          <w:left w:val="nil"/>
+          <w:bottom w:val="nil"/>
+          <w:right w:val="nil"/>
+          <w:between w:val="nil"/>
+        </w:pBdr>
+      </w:pPr>
+    </w:p>
+    <w:p>
+      <w:pPr>
+        <w:numPr>
+          <w:ilvl w:val="1"/>
+          <w:numId w:val="6"/>
+        </w:numPr>
+        <w:spacing w:line="240" w:lineRule="auto"/>
+      </w:pPr>
+      <w:proofErr w:type="gramStart"/>
+      <w:r>
+        <w:t>table(</w:t>
+      </w:r>
+      <w:proofErr w:type="spellStart"/>
+      <w:proofErr w:type="gramEnd"/>
+      <w:r>
+        <w:t>dataframe$vector</w:t>
+      </w:r>
+      <w:proofErr w:type="spellEnd"/>
+      <w:r>
+        <w:t xml:space="preserve">, </w:t>
+      </w:r>
+      <w:proofErr w:type="spellStart"/>
+      <w:r>
+        <w:t>useNA</w:t>
+      </w:r>
+      <w:proofErr w:type="spellEnd"/>
+      <w:r>
+        <w:t xml:space="preserve"> =</w:t>
+      </w:r>
+      <w:r>
+        <w:rPr>
+          <w:color w:val="38761D"/>
+        </w:rPr>
+        <w:t xml:space="preserve"> “always”</w:t>
+      </w:r>
+      <w:r>
+        <w:t>)</w:t>
+      </w:r>
+    </w:p>
+    <w:p>
+      <w:r>
+        <w:rPr>
+          <w:noProof/>
+        </w:rPr>
+        <w:drawing>
+          <wp:inline distT="114300" distB="114300" distL="114300" distR="114300" wp14:anchorId="1A310885" wp14:editId="66209D0C">
+            <wp:extent cx="5943600" cy="647700"/>
+            <wp:effectExtent l="25400" t="25400" r="25400" b="25400"/>
+            <wp:docPr id="9" name="image2.png"/>
+            <wp:cNvGraphicFramePr/>
+            <a:graphic xmlns:a="http://schemas.openxmlformats.org/drawingml/2006/main">
+              <a:graphicData uri="http://schemas.openxmlformats.org/drawingml/2006/picture">
+                <pic:pic xmlns:pic="http://schemas.openxmlformats.org/drawingml/2006/picture">
+                  <pic:nvPicPr>
+                    <pic:cNvPr id="0" name="image2.png"/>
+                    <pic:cNvPicPr preferRelativeResize="0"/>
+                  </pic:nvPicPr>
+                  <pic:blipFill>
+                    <a:blip r:embed="rId14"/>
+                    <a:srcRect/>
+                    <a:stretch>
+                      <a:fillRect/>
+                    </a:stretch>
+                  </pic:blipFill>
+                  <pic:spPr>
+                    <a:xfrm>
+                      <a:off x="0" y="0"/>
+                      <a:ext cx="5943600" cy="647700"/>
+                    </a:xfrm>
+                    <a:prstGeom prst="rect">
+                      <a:avLst/>
+                    </a:prstGeom>
+                    <a:ln w="25400">
+                      <a:solidFill>
+                        <a:srgbClr val="000000"/>
+                      </a:solidFill>
+                      <a:prstDash val="solid"/>
+                    </a:ln>
+                  </pic:spPr>
+                </pic:pic>
+              </a:graphicData>
+            </a:graphic>
+          </wp:inline>
+        </w:drawing>
+      </w:r>
+    </w:p>
+    <w:p/>
+    <w:p>
+      <w:pPr>
+        <w:numPr>
+          <w:ilvl w:val="1"/>
+          <w:numId w:val="6"/>
+        </w:numPr>
+        <w:spacing w:line="240" w:lineRule="auto"/>
+      </w:pPr>
+      <w:proofErr w:type="spellStart"/>
+      <w:r>
+        <w:t>dataframe</w:t>
+      </w:r>
+      <w:proofErr w:type="spellEnd"/>
+      <w:r>
+        <w:t xml:space="preserve"> %&gt;% count(vector)</w:t>
+      </w:r>
+    </w:p>
+    <w:p>
+      <w:r>
+        <w:rPr>
+          <w:noProof/>
+        </w:rPr>
+        <w:drawing>
+          <wp:inline distT="114300" distB="114300" distL="114300" distR="114300" wp14:anchorId="0C35C12F" wp14:editId="0540EA2A">
+            <wp:extent cx="5943600" cy="1308100"/>
+            <wp:effectExtent l="25400" t="25400" r="25400" b="25400"/>
+            <wp:docPr id="10" name="image4.png"/>
+            <wp:cNvGraphicFramePr/>
+            <a:graphic xmlns:a="http://schemas.openxmlformats.org/drawingml/2006/main">
+              <a:graphicData uri="http://schemas.openxmlformats.org/drawingml/2006/picture">
+                <pic:pic xmlns:pic="http://schemas.openxmlformats.org/drawingml/2006/picture">
+                  <pic:nvPicPr>
+                    <pic:cNvPr id="0" name="image4.png"/>
+                    <pic:cNvPicPr preferRelativeResize="0"/>
+                  </pic:nvPicPr>
+                  <pic:blipFill>
+                    <a:blip r:embed="rId15"/>
+                    <a:srcRect/>
+                    <a:stretch>
+                      <a:fillRect/>
+                    </a:stretch>
+                  </pic:blipFill>
+                  <pic:spPr>
+                    <a:xfrm>
+                      <a:off x="0" y="0"/>
+                      <a:ext cx="5943600" cy="1308100"/>
+                    </a:xfrm>
+                    <a:prstGeom prst="rect">
+                      <a:avLst/>
+                    </a:prstGeom>
+                    <a:ln w="25400">
+                      <a:solidFill>
+                        <a:srgbClr val="000000"/>
+                      </a:solidFill>
+                      <a:prstDash val="solid"/>
+                    </a:ln>
+                  </pic:spPr>
+                </pic:pic>
+              </a:graphicData>
+            </a:graphic>
+          </wp:inline>
+        </w:drawing>
+      </w:r>
+    </w:p>
+    <w:p/>
+    <w:p>
+      <w:pPr>
+        <w:numPr>
+          <w:ilvl w:val="1"/>
+          <w:numId w:val="6"/>
+        </w:numPr>
+        <w:spacing w:line="240" w:lineRule="auto"/>
+      </w:pPr>
+      <w:proofErr w:type="spellStart"/>
+      <w:r>
+        <w:t>dataframe</w:t>
+      </w:r>
+      <w:proofErr w:type="spellEnd"/>
+      <w:r>
+        <w:t xml:space="preserve"> %&gt;% count(is.na(vector))</w:t>
+      </w:r>
+    </w:p>
+    <w:p>
+      <w:r>
+        <w:rPr>
+          <w:noProof/>
+        </w:rPr>
+        <w:drawing>
+          <wp:inline distT="114300" distB="114300" distL="114300" distR="114300" wp14:anchorId="266408AE" wp14:editId="66ADB042">
+            <wp:extent cx="5943600" cy="1117600"/>
+            <wp:effectExtent l="25400" t="25400" r="25400" b="25400"/>
+            <wp:docPr id="11" name="image7.png"/>
+            <wp:cNvGraphicFramePr/>
+            <a:graphic xmlns:a="http://schemas.openxmlformats.org/drawingml/2006/main">
+              <a:graphicData uri="http://schemas.openxmlformats.org/drawingml/2006/picture">
+                <pic:pic xmlns:pic="http://schemas.openxmlformats.org/drawingml/2006/picture">
+                  <pic:nvPicPr>
+                    <pic:cNvPr id="0" name="image7.png"/>
+                    <pic:cNvPicPr preferRelativeResize="0"/>
+                  </pic:nvPicPr>
+                  <pic:blipFill>
+                    <a:blip r:embed="rId16"/>
+                    <a:srcRect/>
+                    <a:stretch>
+                      <a:fillRect/>
+                    </a:stretch>
+                  </pic:blipFill>
+                  <pic:spPr>
+                    <a:xfrm>
+                      <a:off x="0" y="0"/>
+                      <a:ext cx="5943600" cy="1117600"/>
+                    </a:xfrm>
+                    <a:prstGeom prst="rect">
+                      <a:avLst/>
+                    </a:prstGeom>
+                    <a:ln w="25400">
+                      <a:solidFill>
+                        <a:srgbClr val="000000"/>
+                      </a:solidFill>
+                      <a:prstDash val="solid"/>
+                    </a:ln>
+                  </pic:spPr>
+                </pic:pic>
+              </a:graphicData>
+            </a:graphic>
+          </wp:inline>
+        </w:drawing>
+      </w:r>
+    </w:p>
+    <w:p>
+      <w:pPr>
+        <w:pBdr>
+          <w:top w:val="nil"/>
+          <w:left w:val="nil"/>
+          <w:bottom w:val="nil"/>
+          <w:right w:val="nil"/>
+          <w:between w:val="nil"/>
+        </w:pBdr>
+      </w:pPr>
+    </w:p>
+    <w:p>
+      <w:pPr>
+        <w:numPr>
+          <w:ilvl w:val="1"/>
+          <w:numId w:val="6"/>
+        </w:numPr>
+        <w:spacing w:line="240" w:lineRule="auto"/>
+      </w:pPr>
+      <w:proofErr w:type="spellStart"/>
+      <w:r>
+        <w:t>dataframe</w:t>
+      </w:r>
+      <w:proofErr w:type="spellEnd"/>
+      <w:r>
+        <w:t xml:space="preserve"> %&gt;% filter(is.na(vector)) %&gt;% count(vector)</w:t>
+      </w:r>
+    </w:p>
+    <w:p>
+      <w:r>
+        <w:rPr>
+          <w:noProof/>
+        </w:rPr>
+        <w:drawing>
+          <wp:inline distT="114300" distB="114300" distL="114300" distR="114300" wp14:anchorId="304FC4E5" wp14:editId="7F4154C3">
+            <wp:extent cx="5943600" cy="952500"/>
+            <wp:effectExtent l="25400" t="25400" r="25400" b="25400"/>
+            <wp:docPr id="12" name="image3.png"/>
+            <wp:cNvGraphicFramePr/>
+            <a:graphic xmlns:a="http://schemas.openxmlformats.org/drawingml/2006/main">
+              <a:graphicData uri="http://schemas.openxmlformats.org/drawingml/2006/picture">
+                <pic:pic xmlns:pic="http://schemas.openxmlformats.org/drawingml/2006/picture">
+                  <pic:nvPicPr>
+                    <pic:cNvPr id="0" name="image3.png"/>
+                    <pic:cNvPicPr preferRelativeResize="0"/>
+                  </pic:nvPicPr>
+                  <pic:blipFill>
+                    <a:blip r:embed="rId17"/>
+                    <a:srcRect/>
+                    <a:stretch>
+                      <a:fillRect/>
+                    </a:stretch>
+                  </pic:blipFill>
+                  <pic:spPr>
+                    <a:xfrm>
+                      <a:off x="0" y="0"/>
+                      <a:ext cx="5943600" cy="952500"/>
+                    </a:xfrm>
+                    <a:prstGeom prst="rect">
+                      <a:avLst/>
+                    </a:prstGeom>
+                    <a:ln w="25400">
+                      <a:solidFill>
+                        <a:srgbClr val="000000"/>
+                      </a:solidFill>
+                      <a:prstDash val="solid"/>
+                    </a:ln>
+                  </pic:spPr>
+                </pic:pic>
+              </a:graphicData>
+            </a:graphic>
+          </wp:inline>
+        </w:drawing>
+      </w:r>
+    </w:p>
+    <w:p/>
+    <w:p>
+      <w:pPr>
+        <w:pBdr>
+          <w:top w:val="nil"/>
+          <w:left w:val="nil"/>
+          <w:bottom w:val="nil"/>
+          <w:right w:val="nil"/>
+          <w:between w:val="nil"/>
+        </w:pBdr>
+      </w:pPr>
+    </w:p>
+    <w:p>
+      <w:pPr>
+        <w:numPr>
+          <w:ilvl w:val="0"/>
+          <w:numId w:val="7"/>
+        </w:numPr>
+        <w:pBdr>
+          <w:top w:val="nil"/>
+          <w:left w:val="nil"/>
+          <w:bottom w:val="nil"/>
+          <w:right w:val="nil"/>
+          <w:between w:val="nil"/>
+        </w:pBdr>
+        <w:spacing w:line="240" w:lineRule="auto"/>
+      </w:pPr>
+      <w:r>
+        <w:t>Important to know the differences and implications of `select` and `filter`</w:t>
+      </w:r>
+    </w:p>
+    <w:p>
+      <w:pPr>
+        <w:numPr>
+          <w:ilvl w:val="1"/>
+          <w:numId w:val="7"/>
+        </w:numPr>
+        <w:pBdr>
+          <w:top w:val="nil"/>
+          <w:left w:val="nil"/>
+          <w:bottom w:val="nil"/>
+          <w:right w:val="nil"/>
+          <w:between w:val="nil"/>
+        </w:pBdr>
+        <w:spacing w:line="240" w:lineRule="auto"/>
+      </w:pPr>
+      <w:r>
+        <w:t>`select` retains or drops particular vectors, whereas `filter` retains or drops particular observations that meet (or do not meet) the specified conditions of a vector</w:t>
+      </w:r>
+    </w:p>
+    <w:p>
+      <w:pPr>
+        <w:numPr>
+          <w:ilvl w:val="2"/>
+          <w:numId w:val="7"/>
+        </w:numPr>
+        <w:pBdr>
+          <w:top w:val="nil"/>
+          <w:left w:val="nil"/>
+          <w:bottom w:val="nil"/>
+          <w:right w:val="nil"/>
+          <w:between w:val="nil"/>
+        </w:pBdr>
+        <w:spacing w:line="240" w:lineRule="auto"/>
+      </w:pPr>
+      <w:r>
+        <w:lastRenderedPageBreak/>
+        <w:t xml:space="preserve">for `select`, ranges of vectors can also be specified; e.g., </w:t>
+      </w:r>
+      <w:proofErr w:type="spellStart"/>
+      <w:r>
+        <w:t>dataframe</w:t>
+      </w:r>
+      <w:proofErr w:type="spellEnd"/>
+      <w:r>
+        <w:t xml:space="preserve"> %&gt;% select(vector</w:t>
+      </w:r>
+      <w:proofErr w:type="gramStart"/>
+      <w:r>
+        <w:t>1:vector</w:t>
+      </w:r>
+      <w:proofErr w:type="gramEnd"/>
+      <w:r>
+        <w:t>10)</w:t>
+      </w:r>
+    </w:p>
+    <w:p>
+      <w:pPr>
+        <w:numPr>
+          <w:ilvl w:val="2"/>
+          <w:numId w:val="7"/>
+        </w:numPr>
+        <w:pBdr>
+          <w:top w:val="nil"/>
+          <w:left w:val="nil"/>
+          <w:bottom w:val="nil"/>
+          <w:right w:val="nil"/>
+          <w:between w:val="nil"/>
+        </w:pBdr>
+        <w:spacing w:line="240" w:lineRule="auto"/>
+      </w:pPr>
+      <w:r>
+        <w:t xml:space="preserve">Key to remember the effect of using `select` and `filter` when assigning to a </w:t>
+      </w:r>
+      <w:proofErr w:type="spellStart"/>
+      <w:r>
+        <w:t>dataframe</w:t>
+      </w:r>
+      <w:proofErr w:type="spellEnd"/>
+      <w:r>
+        <w:t xml:space="preserve">, especially the original </w:t>
+      </w:r>
+      <w:proofErr w:type="spellStart"/>
+      <w:r>
+        <w:t>dataframe</w:t>
+      </w:r>
+      <w:proofErr w:type="spellEnd"/>
+      <w:r>
+        <w:t xml:space="preserve"> since it will most likely change the presence and/or order of vectors in it</w:t>
+      </w:r>
+    </w:p>
+    <w:p>
+      <w:pPr>
+        <w:pBdr>
+          <w:top w:val="nil"/>
+          <w:left w:val="nil"/>
+          <w:bottom w:val="nil"/>
+          <w:right w:val="nil"/>
+          <w:between w:val="nil"/>
+        </w:pBdr>
+      </w:pPr>
+    </w:p>
+    <w:p>
+      <w:pPr>
+        <w:numPr>
+          <w:ilvl w:val="0"/>
+          <w:numId w:val="8"/>
+        </w:numPr>
+        <w:pBdr>
+          <w:top w:val="nil"/>
+          <w:left w:val="nil"/>
+          <w:bottom w:val="nil"/>
+          <w:right w:val="nil"/>
+          <w:between w:val="nil"/>
+        </w:pBdr>
+        <w:spacing w:line="240" w:lineRule="auto"/>
+      </w:pPr>
+      <w:r>
+        <w:t>`</w:t>
+      </w:r>
+      <w:proofErr w:type="spellStart"/>
+      <w:r>
+        <w:t>summarise</w:t>
+      </w:r>
+      <w:proofErr w:type="spellEnd"/>
+      <w:r>
+        <w:t>` can be used with or without `</w:t>
+      </w:r>
+      <w:proofErr w:type="spellStart"/>
+      <w:r>
+        <w:t>group_by</w:t>
+      </w:r>
+      <w:proofErr w:type="spellEnd"/>
+      <w:r>
+        <w:t>`</w:t>
+      </w:r>
+    </w:p>
+    <w:p>
+      <w:pPr>
+        <w:numPr>
+          <w:ilvl w:val="1"/>
+          <w:numId w:val="8"/>
+        </w:numPr>
+        <w:pBdr>
+          <w:top w:val="nil"/>
+          <w:left w:val="nil"/>
+          <w:bottom w:val="nil"/>
+          <w:right w:val="nil"/>
+          <w:between w:val="nil"/>
+        </w:pBdr>
+        <w:spacing w:line="240" w:lineRule="auto"/>
+      </w:pPr>
+      <w:r>
+        <w:t>`</w:t>
+      </w:r>
+      <w:proofErr w:type="spellStart"/>
+      <w:r>
+        <w:t>summarise</w:t>
+      </w:r>
+      <w:proofErr w:type="spellEnd"/>
+      <w:r>
+        <w:t>` with `</w:t>
+      </w:r>
+      <w:proofErr w:type="spellStart"/>
+      <w:r>
+        <w:t>group_by</w:t>
+      </w:r>
+      <w:proofErr w:type="spellEnd"/>
+      <w:r>
+        <w:t xml:space="preserve">` - </w:t>
+      </w:r>
+      <w:proofErr w:type="spellStart"/>
+      <w:r>
+        <w:t>dataframe</w:t>
+      </w:r>
+      <w:proofErr w:type="spellEnd"/>
+      <w:r>
+        <w:t xml:space="preserve"> %&gt;% </w:t>
+      </w:r>
+      <w:proofErr w:type="spellStart"/>
+      <w:r>
+        <w:t>group_by</w:t>
+      </w:r>
+      <w:proofErr w:type="spellEnd"/>
+      <w:r>
+        <w:t xml:space="preserve">(vector) %&gt;% </w:t>
+      </w:r>
+      <w:proofErr w:type="spellStart"/>
+      <w:proofErr w:type="gramStart"/>
+      <w:r>
+        <w:t>summarise</w:t>
+      </w:r>
+      <w:proofErr w:type="spellEnd"/>
+      <w:r>
+        <w:t>(</w:t>
+      </w:r>
+      <w:proofErr w:type="gramEnd"/>
+      <w:r>
+        <w:t>new vector = function(input vector))</w:t>
+      </w:r>
+    </w:p>
+    <w:p>
+      <w:pPr>
+        <w:numPr>
+          <w:ilvl w:val="2"/>
+          <w:numId w:val="8"/>
+        </w:numPr>
+        <w:pBdr>
+          <w:top w:val="nil"/>
+          <w:left w:val="nil"/>
+          <w:bottom w:val="nil"/>
+          <w:right w:val="nil"/>
+          <w:between w:val="nil"/>
+        </w:pBdr>
+        <w:spacing w:line="240" w:lineRule="auto"/>
+      </w:pPr>
+      <w:r>
+        <w:t>will present specified calculations by the elements of the vector(s) being grouped by</w:t>
+      </w:r>
+    </w:p>
+    <w:p>
+      <w:pPr>
+        <w:pBdr>
+          <w:top w:val="nil"/>
+          <w:left w:val="nil"/>
+          <w:bottom w:val="nil"/>
+          <w:right w:val="nil"/>
+          <w:between w:val="nil"/>
+        </w:pBdr>
+      </w:pPr>
+      <w:r>
+        <w:rPr>
+          <w:noProof/>
+        </w:rPr>
+        <w:drawing>
+          <wp:inline distT="114300" distB="114300" distL="114300" distR="114300" wp14:anchorId="085DB94D" wp14:editId="0E9A6736">
+            <wp:extent cx="5943600" cy="1130300"/>
+            <wp:effectExtent l="25400" t="25400" r="25400" b="25400"/>
+            <wp:docPr id="8" name="image8.png"/>
+            <wp:cNvGraphicFramePr/>
+            <a:graphic xmlns:a="http://schemas.openxmlformats.org/drawingml/2006/main">
+              <a:graphicData uri="http://schemas.openxmlformats.org/drawingml/2006/picture">
+                <pic:pic xmlns:pic="http://schemas.openxmlformats.org/drawingml/2006/picture">
+                  <pic:nvPicPr>
+                    <pic:cNvPr id="0" name="image8.png"/>
+                    <pic:cNvPicPr preferRelativeResize="0"/>
+                  </pic:nvPicPr>
+                  <pic:blipFill>
+                    <a:blip r:embed="rId18"/>
+                    <a:srcRect/>
+                    <a:stretch>
+                      <a:fillRect/>
+                    </a:stretch>
+                  </pic:blipFill>
+                  <pic:spPr>
+                    <a:xfrm>
+                      <a:off x="0" y="0"/>
+                      <a:ext cx="5943600" cy="1130300"/>
+                    </a:xfrm>
+                    <a:prstGeom prst="rect">
+                      <a:avLst/>
+                    </a:prstGeom>
+                    <a:ln w="25400">
+                      <a:solidFill>
+                        <a:srgbClr val="000000"/>
+                      </a:solidFill>
+                      <a:prstDash val="solid"/>
+                    </a:ln>
+                  </pic:spPr>
+                </pic:pic>
+              </a:graphicData>
+            </a:graphic>
+          </wp:inline>
+        </w:drawing>
+      </w:r>
+    </w:p>
+    <w:p>
+      <w:pPr>
+        <w:pBdr>
+          <w:top w:val="nil"/>
+          <w:left w:val="nil"/>
+          <w:bottom w:val="nil"/>
+          <w:right w:val="nil"/>
+          <w:between w:val="nil"/>
+        </w:pBdr>
+      </w:pPr>
+    </w:p>
+    <w:p>
+      <w:pPr>
+        <w:numPr>
+          <w:ilvl w:val="1"/>
+          <w:numId w:val="8"/>
+        </w:numPr>
+        <w:pBdr>
+          <w:top w:val="nil"/>
+          <w:left w:val="nil"/>
+          <w:bottom w:val="nil"/>
+          <w:right w:val="nil"/>
+          <w:between w:val="nil"/>
+        </w:pBdr>
+        <w:spacing w:line="240" w:lineRule="auto"/>
+      </w:pPr>
+      <w:r>
+        <w:t>`</w:t>
+      </w:r>
+      <w:proofErr w:type="spellStart"/>
+      <w:r>
+        <w:t>summarise</w:t>
+      </w:r>
+      <w:proofErr w:type="spellEnd"/>
+      <w:r>
+        <w:t>` without `</w:t>
+      </w:r>
+      <w:proofErr w:type="spellStart"/>
+      <w:r>
+        <w:t>group_by</w:t>
+      </w:r>
+      <w:proofErr w:type="spellEnd"/>
+      <w:r>
+        <w:t xml:space="preserve">` - </w:t>
+      </w:r>
+      <w:proofErr w:type="spellStart"/>
+      <w:r>
+        <w:t>dataframe</w:t>
+      </w:r>
+      <w:proofErr w:type="spellEnd"/>
+      <w:r>
+        <w:t xml:space="preserve"> %&gt;% </w:t>
+      </w:r>
+      <w:proofErr w:type="spellStart"/>
+      <w:proofErr w:type="gramStart"/>
+      <w:r>
+        <w:t>summarise</w:t>
+      </w:r>
+      <w:proofErr w:type="spellEnd"/>
+      <w:r>
+        <w:t>(</w:t>
+      </w:r>
+      <w:proofErr w:type="gramEnd"/>
+      <w:r>
+        <w:t>new vector = function(input vector))</w:t>
+      </w:r>
+    </w:p>
+    <w:p>
+      <w:pPr>
+        <w:numPr>
+          <w:ilvl w:val="2"/>
+          <w:numId w:val="8"/>
+        </w:numPr>
+        <w:pBdr>
+          <w:top w:val="nil"/>
+          <w:left w:val="nil"/>
+          <w:bottom w:val="nil"/>
+          <w:right w:val="nil"/>
+          <w:between w:val="nil"/>
+        </w:pBdr>
+        <w:spacing w:line="240" w:lineRule="auto"/>
+      </w:pPr>
+      <w:r>
+        <w:t xml:space="preserve">will present overall calculations for all observations in the </w:t>
+      </w:r>
+      <w:proofErr w:type="spellStart"/>
+      <w:r>
+        <w:t>dataframe</w:t>
+      </w:r>
+      <w:proofErr w:type="spellEnd"/>
+    </w:p>
+    <w:p>
+      <w:pPr>
+        <w:pBdr>
+          <w:top w:val="nil"/>
+          <w:left w:val="nil"/>
+          <w:bottom w:val="nil"/>
+          <w:right w:val="nil"/>
+          <w:between w:val="nil"/>
+        </w:pBdr>
+      </w:pPr>
+      <w:r>
+        <w:rPr>
+          <w:noProof/>
+        </w:rPr>
+        <w:drawing>
+          <wp:inline distT="114300" distB="114300" distL="114300" distR="114300" wp14:anchorId="54764AD9" wp14:editId="59224491">
+            <wp:extent cx="5943600" cy="939800"/>
+            <wp:effectExtent l="25400" t="25400" r="25400" b="25400"/>
+            <wp:docPr id="5" name="image1.png"/>
+            <wp:cNvGraphicFramePr/>
+            <a:graphic xmlns:a="http://schemas.openxmlformats.org/drawingml/2006/main">
+              <a:graphicData uri="http://schemas.openxmlformats.org/drawingml/2006/picture">
+                <pic:pic xmlns:pic="http://schemas.openxmlformats.org/drawingml/2006/picture">
+                  <pic:nvPicPr>
+                    <pic:cNvPr id="0" name="image1.png"/>
+                    <pic:cNvPicPr preferRelativeResize="0"/>
+                  </pic:nvPicPr>
+                  <pic:blipFill>
+                    <a:blip r:embed="rId19"/>
+                    <a:srcRect/>
+                    <a:stretch>
+                      <a:fillRect/>
+                    </a:stretch>
+                  </pic:blipFill>
+                  <pic:spPr>
+                    <a:xfrm>
+                      <a:off x="0" y="0"/>
+                      <a:ext cx="5943600" cy="939800"/>
+                    </a:xfrm>
+                    <a:prstGeom prst="rect">
+                      <a:avLst/>
+                    </a:prstGeom>
+                    <a:ln w="25400">
+                      <a:solidFill>
+                        <a:srgbClr val="000000"/>
+                      </a:solidFill>
+                      <a:prstDash val="solid"/>
+                    </a:ln>
+                  </pic:spPr>
+                </pic:pic>
+              </a:graphicData>
+            </a:graphic>
+          </wp:inline>
+        </w:drawing>
+      </w:r>
+    </w:p>
+    <w:p>
+      <w:pPr>
+        <w:pBdr>
+          <w:top w:val="nil"/>
+          <w:left w:val="nil"/>
+          <w:bottom w:val="nil"/>
+          <w:right w:val="nil"/>
+          <w:between w:val="nil"/>
+        </w:pBdr>
+      </w:pPr>
+    </w:p>
+    <w:p>
+      <w:pPr>
+        <w:tabs>
+          <w:tab w:val="left" w:pos="7216"/>
+        </w:tabs>
+        <w:rPr>
+          <w:rFonts w:ascii="Times New Roman" w:hAnsi="Times New Roman" w:cs="Times New Roman"/>
+          <w:sz w:val="24"/>
+          <w:szCs w:val="24"/>
+        </w:rPr>
+      </w:pPr>
+    </w:p>
     <w:sectPr>
-      <w:footerReference w:type="even" r:id="rId12"/>
-      <w:footerReference w:type="default" r:id="rId13"/>
+      <w:footerReference w:type="even" r:id="rId20"/>
+      <w:footerReference w:type="default" r:id="rId21"/>
       <w:pgSz w:w="12240" w:h="15840"/>
       <w:pgMar w:top="1440" w:right="1440" w:bottom="1440" w:left="1440" w:header="0" w:footer="720" w:gutter="0"/>
       <w:pgNumType w:start="1"/>
@@ -5194,6 +6928,11 @@
         <w:docPartUnique/>
       </w:docPartObj>
     </w:sdtPr>
+    <w:sdtEndPr>
+      <w:rPr>
+        <w:rStyle w:val="PageNumber"/>
+      </w:rPr>
+    </w:sdtEndPr>
     <w:sdtContent>
       <w:p>
         <w:pPr>
@@ -5246,6 +6985,11 @@
         <w:docPartUnique/>
       </w:docPartObj>
     </w:sdtPr>
+    <w:sdtEndPr>
+      <w:rPr>
+        <w:rStyle w:val="PageNumber"/>
+      </w:rPr>
+    </w:sdtEndPr>
     <w:sdtContent>
       <w:p>
         <w:pPr>
@@ -5326,6 +7070,119 @@
 <file path=word/numbering.xml><?xml version="1.0" encoding="utf-8"?>
 <w:numbering xmlns:wpc="http://schemas.microsoft.com/office/word/2010/wordprocessingCanvas" xmlns:cx="http://schemas.microsoft.com/office/drawing/2014/chartex" xmlns:cx1="http://schemas.microsoft.com/office/drawing/2015/9/8/chartex" xmlns:cx2="http://schemas.microsoft.com/office/drawing/2015/10/21/chartex" xmlns:cx3="http://schemas.microsoft.com/office/drawing/2016/5/9/chartex" xmlns:cx4="http://schemas.microsoft.com/office/drawing/2016/5/10/chartex" xmlns:cx5="http://schemas.microsoft.com/office/drawing/2016/5/11/chartex" xmlns:cx6="http://schemas.microsoft.com/office/drawing/2016/5/12/chartex" xmlns:cx7="http://schemas.microsoft.com/office/drawing/2016/5/13/chartex" xmlns:cx8="http://schemas.microsoft.com/office/drawing/2016/5/14/chartex" xmlns:mc="http://schemas.openxmlformats.org/markup-compatibility/2006" xmlns:aink="http://schemas.microsoft.com/office/drawing/2016/ink" xmlns:am3d="http://schemas.microsoft.com/office/drawing/2017/model3d" xmlns:o="urn:schemas-microsoft-com:office:office" xmlns:r="http://schemas.openxmlformats.org/officeDocument/2006/relationships" xmlns:m="http://schemas.openxmlformats.org/officeDocument/2006/math" xmlns:v="urn:schemas-microsoft-com:vml" xmlns:wp14="http://schemas.microsoft.com/office/word/2010/wordprocessingDrawing" xmlns:wp="http://schemas.openxmlformats.org/drawingml/2006/wordprocessingDrawing" xmlns:w10="urn:schemas-microsoft-com:office:word" xmlns:w="http://schemas.openxmlformats.org/wordprocessingml/2006/main" xmlns:w14="http://schemas.microsoft.com/office/word/2010/wordml" xmlns:w15="http://schemas.microsoft.com/office/word/2012/wordml" xmlns:w16cid="http://schemas.microsoft.com/office/word/2016/wordml/cid" xmlns:w16se="http://schemas.microsoft.com/office/word/2015/wordml/symex" xmlns:wpg="http://schemas.microsoft.com/office/word/2010/wordprocessingGroup" xmlns:wpi="http://schemas.microsoft.com/office/word/2010/wordprocessingInk" xmlns:wne="http://schemas.microsoft.com/office/word/2006/wordml" xmlns:wps="http://schemas.microsoft.com/office/word/2010/wordprocessingShape" mc:Ignorable="w14 w15 w16se w16cid wp14">
   <w:abstractNum w:abstractNumId="0" w15:restartNumberingAfterBreak="0">
+    <w:nsid w:val="18466E4A"/>
+    <w:multiLevelType w:val="multilevel"/>
+    <w:tmpl w:val="A4A4C7F8"/>
+    <w:lvl w:ilvl="0">
+      <w:start w:val="1"/>
+      <w:numFmt w:val="bullet"/>
+      <w:lvlText w:val="●"/>
+      <w:lvlJc w:val="left"/>
+      <w:pPr>
+        <w:ind w:left="720" w:hanging="360"/>
+      </w:pPr>
+      <w:rPr>
+        <w:u w:val="none"/>
+      </w:rPr>
+    </w:lvl>
+    <w:lvl w:ilvl="1">
+      <w:start w:val="1"/>
+      <w:numFmt w:val="bullet"/>
+      <w:lvlText w:val="○"/>
+      <w:lvlJc w:val="left"/>
+      <w:pPr>
+        <w:ind w:left="1440" w:hanging="360"/>
+      </w:pPr>
+      <w:rPr>
+        <w:u w:val="none"/>
+      </w:rPr>
+    </w:lvl>
+    <w:lvl w:ilvl="2">
+      <w:start w:val="1"/>
+      <w:numFmt w:val="bullet"/>
+      <w:lvlText w:val="■"/>
+      <w:lvlJc w:val="left"/>
+      <w:pPr>
+        <w:ind w:left="2160" w:hanging="360"/>
+      </w:pPr>
+      <w:rPr>
+        <w:u w:val="none"/>
+      </w:rPr>
+    </w:lvl>
+    <w:lvl w:ilvl="3">
+      <w:start w:val="1"/>
+      <w:numFmt w:val="bullet"/>
+      <w:lvlText w:val="●"/>
+      <w:lvlJc w:val="left"/>
+      <w:pPr>
+        <w:ind w:left="2880" w:hanging="360"/>
+      </w:pPr>
+      <w:rPr>
+        <w:u w:val="none"/>
+      </w:rPr>
+    </w:lvl>
+    <w:lvl w:ilvl="4">
+      <w:start w:val="1"/>
+      <w:numFmt w:val="bullet"/>
+      <w:lvlText w:val="○"/>
+      <w:lvlJc w:val="left"/>
+      <w:pPr>
+        <w:ind w:left="3600" w:hanging="360"/>
+      </w:pPr>
+      <w:rPr>
+        <w:u w:val="none"/>
+      </w:rPr>
+    </w:lvl>
+    <w:lvl w:ilvl="5">
+      <w:start w:val="1"/>
+      <w:numFmt w:val="bullet"/>
+      <w:lvlText w:val="■"/>
+      <w:lvlJc w:val="left"/>
+      <w:pPr>
+        <w:ind w:left="4320" w:hanging="360"/>
+      </w:pPr>
+      <w:rPr>
+        <w:u w:val="none"/>
+      </w:rPr>
+    </w:lvl>
+    <w:lvl w:ilvl="6">
+      <w:start w:val="1"/>
+      <w:numFmt w:val="bullet"/>
+      <w:lvlText w:val="●"/>
+      <w:lvlJc w:val="left"/>
+      <w:pPr>
+        <w:ind w:left="5040" w:hanging="360"/>
+      </w:pPr>
+      <w:rPr>
+        <w:u w:val="none"/>
+      </w:rPr>
+    </w:lvl>
+    <w:lvl w:ilvl="7">
+      <w:start w:val="1"/>
+      <w:numFmt w:val="bullet"/>
+      <w:lvlText w:val="○"/>
+      <w:lvlJc w:val="left"/>
+      <w:pPr>
+        <w:ind w:left="5760" w:hanging="360"/>
+      </w:pPr>
+      <w:rPr>
+        <w:u w:val="none"/>
+      </w:rPr>
+    </w:lvl>
+    <w:lvl w:ilvl="8">
+      <w:start w:val="1"/>
+      <w:numFmt w:val="bullet"/>
+      <w:lvlText w:val="■"/>
+      <w:lvlJc w:val="left"/>
+      <w:pPr>
+        <w:ind w:left="6480" w:hanging="360"/>
+      </w:pPr>
+      <w:rPr>
+        <w:u w:val="none"/>
+      </w:rPr>
+    </w:lvl>
+  </w:abstractNum>
+  <w:abstractNum w:abstractNumId="1" w15:restartNumberingAfterBreak="0">
     <w:nsid w:val="388E6447"/>
     <w:multiLevelType w:val="hybridMultilevel"/>
     <w:tmpl w:val="9132CCCA"/>
@@ -5438,7 +7295,7 @@
       </w:rPr>
     </w:lvl>
   </w:abstractNum>
-  <w:abstractNum w:abstractNumId="1" w15:restartNumberingAfterBreak="0">
+  <w:abstractNum w:abstractNumId="2" w15:restartNumberingAfterBreak="0">
     <w:nsid w:val="3CFF43B1"/>
     <w:multiLevelType w:val="multilevel"/>
     <w:tmpl w:val="24D2DDC6"/>
@@ -5551,7 +7408,7 @@
       </w:rPr>
     </w:lvl>
   </w:abstractNum>
-  <w:abstractNum w:abstractNumId="2" w15:restartNumberingAfterBreak="0">
+  <w:abstractNum w:abstractNumId="3" w15:restartNumberingAfterBreak="0">
     <w:nsid w:val="40F0758C"/>
     <w:multiLevelType w:val="multilevel"/>
     <w:tmpl w:val="BC8CFA08"/>
@@ -5664,7 +7521,459 @@
       </w:rPr>
     </w:lvl>
   </w:abstractNum>
-  <w:abstractNum w:abstractNumId="3" w15:restartNumberingAfterBreak="0">
+  <w:abstractNum w:abstractNumId="4" w15:restartNumberingAfterBreak="0">
+    <w:nsid w:val="4FBE0220"/>
+    <w:multiLevelType w:val="multilevel"/>
+    <w:tmpl w:val="60343AF2"/>
+    <w:lvl w:ilvl="0">
+      <w:start w:val="1"/>
+      <w:numFmt w:val="bullet"/>
+      <w:lvlText w:val="●"/>
+      <w:lvlJc w:val="left"/>
+      <w:pPr>
+        <w:ind w:left="720" w:hanging="360"/>
+      </w:pPr>
+      <w:rPr>
+        <w:u w:val="none"/>
+      </w:rPr>
+    </w:lvl>
+    <w:lvl w:ilvl="1">
+      <w:start w:val="1"/>
+      <w:numFmt w:val="bullet"/>
+      <w:lvlText w:val="○"/>
+      <w:lvlJc w:val="left"/>
+      <w:pPr>
+        <w:ind w:left="1440" w:hanging="360"/>
+      </w:pPr>
+      <w:rPr>
+        <w:u w:val="none"/>
+      </w:rPr>
+    </w:lvl>
+    <w:lvl w:ilvl="2">
+      <w:start w:val="1"/>
+      <w:numFmt w:val="bullet"/>
+      <w:lvlText w:val="■"/>
+      <w:lvlJc w:val="left"/>
+      <w:pPr>
+        <w:ind w:left="2160" w:hanging="360"/>
+      </w:pPr>
+      <w:rPr>
+        <w:u w:val="none"/>
+      </w:rPr>
+    </w:lvl>
+    <w:lvl w:ilvl="3">
+      <w:start w:val="1"/>
+      <w:numFmt w:val="bullet"/>
+      <w:lvlText w:val="●"/>
+      <w:lvlJc w:val="left"/>
+      <w:pPr>
+        <w:ind w:left="2880" w:hanging="360"/>
+      </w:pPr>
+      <w:rPr>
+        <w:u w:val="none"/>
+      </w:rPr>
+    </w:lvl>
+    <w:lvl w:ilvl="4">
+      <w:start w:val="1"/>
+      <w:numFmt w:val="bullet"/>
+      <w:lvlText w:val="○"/>
+      <w:lvlJc w:val="left"/>
+      <w:pPr>
+        <w:ind w:left="3600" w:hanging="360"/>
+      </w:pPr>
+      <w:rPr>
+        <w:u w:val="none"/>
+      </w:rPr>
+    </w:lvl>
+    <w:lvl w:ilvl="5">
+      <w:start w:val="1"/>
+      <w:numFmt w:val="bullet"/>
+      <w:lvlText w:val="■"/>
+      <w:lvlJc w:val="left"/>
+      <w:pPr>
+        <w:ind w:left="4320" w:hanging="360"/>
+      </w:pPr>
+      <w:rPr>
+        <w:u w:val="none"/>
+      </w:rPr>
+    </w:lvl>
+    <w:lvl w:ilvl="6">
+      <w:start w:val="1"/>
+      <w:numFmt w:val="bullet"/>
+      <w:lvlText w:val="●"/>
+      <w:lvlJc w:val="left"/>
+      <w:pPr>
+        <w:ind w:left="5040" w:hanging="360"/>
+      </w:pPr>
+      <w:rPr>
+        <w:u w:val="none"/>
+      </w:rPr>
+    </w:lvl>
+    <w:lvl w:ilvl="7">
+      <w:start w:val="1"/>
+      <w:numFmt w:val="bullet"/>
+      <w:lvlText w:val="○"/>
+      <w:lvlJc w:val="left"/>
+      <w:pPr>
+        <w:ind w:left="5760" w:hanging="360"/>
+      </w:pPr>
+      <w:rPr>
+        <w:u w:val="none"/>
+      </w:rPr>
+    </w:lvl>
+    <w:lvl w:ilvl="8">
+      <w:start w:val="1"/>
+      <w:numFmt w:val="bullet"/>
+      <w:lvlText w:val="■"/>
+      <w:lvlJc w:val="left"/>
+      <w:pPr>
+        <w:ind w:left="6480" w:hanging="360"/>
+      </w:pPr>
+      <w:rPr>
+        <w:u w:val="none"/>
+      </w:rPr>
+    </w:lvl>
+  </w:abstractNum>
+  <w:abstractNum w:abstractNumId="5" w15:restartNumberingAfterBreak="0">
+    <w:nsid w:val="55A854B8"/>
+    <w:multiLevelType w:val="multilevel"/>
+    <w:tmpl w:val="A3126082"/>
+    <w:lvl w:ilvl="0">
+      <w:start w:val="1"/>
+      <w:numFmt w:val="bullet"/>
+      <w:lvlText w:val="●"/>
+      <w:lvlJc w:val="left"/>
+      <w:pPr>
+        <w:ind w:left="720" w:hanging="360"/>
+      </w:pPr>
+      <w:rPr>
+        <w:u w:val="none"/>
+      </w:rPr>
+    </w:lvl>
+    <w:lvl w:ilvl="1">
+      <w:start w:val="1"/>
+      <w:numFmt w:val="bullet"/>
+      <w:lvlText w:val="○"/>
+      <w:lvlJc w:val="left"/>
+      <w:pPr>
+        <w:ind w:left="1440" w:hanging="360"/>
+      </w:pPr>
+      <w:rPr>
+        <w:u w:val="none"/>
+      </w:rPr>
+    </w:lvl>
+    <w:lvl w:ilvl="2">
+      <w:start w:val="1"/>
+      <w:numFmt w:val="bullet"/>
+      <w:lvlText w:val="■"/>
+      <w:lvlJc w:val="left"/>
+      <w:pPr>
+        <w:ind w:left="2160" w:hanging="360"/>
+      </w:pPr>
+      <w:rPr>
+        <w:u w:val="none"/>
+      </w:rPr>
+    </w:lvl>
+    <w:lvl w:ilvl="3">
+      <w:start w:val="1"/>
+      <w:numFmt w:val="bullet"/>
+      <w:lvlText w:val="●"/>
+      <w:lvlJc w:val="left"/>
+      <w:pPr>
+        <w:ind w:left="2880" w:hanging="360"/>
+      </w:pPr>
+      <w:rPr>
+        <w:u w:val="none"/>
+      </w:rPr>
+    </w:lvl>
+    <w:lvl w:ilvl="4">
+      <w:start w:val="1"/>
+      <w:numFmt w:val="bullet"/>
+      <w:lvlText w:val="○"/>
+      <w:lvlJc w:val="left"/>
+      <w:pPr>
+        <w:ind w:left="3600" w:hanging="360"/>
+      </w:pPr>
+      <w:rPr>
+        <w:u w:val="none"/>
+      </w:rPr>
+    </w:lvl>
+    <w:lvl w:ilvl="5">
+      <w:start w:val="1"/>
+      <w:numFmt w:val="bullet"/>
+      <w:lvlText w:val="■"/>
+      <w:lvlJc w:val="left"/>
+      <w:pPr>
+        <w:ind w:left="4320" w:hanging="360"/>
+      </w:pPr>
+      <w:rPr>
+        <w:u w:val="none"/>
+      </w:rPr>
+    </w:lvl>
+    <w:lvl w:ilvl="6">
+      <w:start w:val="1"/>
+      <w:numFmt w:val="bullet"/>
+      <w:lvlText w:val="●"/>
+      <w:lvlJc w:val="left"/>
+      <w:pPr>
+        <w:ind w:left="5040" w:hanging="360"/>
+      </w:pPr>
+      <w:rPr>
+        <w:u w:val="none"/>
+      </w:rPr>
+    </w:lvl>
+    <w:lvl w:ilvl="7">
+      <w:start w:val="1"/>
+      <w:numFmt w:val="bullet"/>
+      <w:lvlText w:val="○"/>
+      <w:lvlJc w:val="left"/>
+      <w:pPr>
+        <w:ind w:left="5760" w:hanging="360"/>
+      </w:pPr>
+      <w:rPr>
+        <w:u w:val="none"/>
+      </w:rPr>
+    </w:lvl>
+    <w:lvl w:ilvl="8">
+      <w:start w:val="1"/>
+      <w:numFmt w:val="bullet"/>
+      <w:lvlText w:val="■"/>
+      <w:lvlJc w:val="left"/>
+      <w:pPr>
+        <w:ind w:left="6480" w:hanging="360"/>
+      </w:pPr>
+      <w:rPr>
+        <w:u w:val="none"/>
+      </w:rPr>
+    </w:lvl>
+  </w:abstractNum>
+  <w:abstractNum w:abstractNumId="6" w15:restartNumberingAfterBreak="0">
+    <w:nsid w:val="5B396AE8"/>
+    <w:multiLevelType w:val="multilevel"/>
+    <w:tmpl w:val="2D7A214C"/>
+    <w:lvl w:ilvl="0">
+      <w:start w:val="1"/>
+      <w:numFmt w:val="bullet"/>
+      <w:lvlText w:val="●"/>
+      <w:lvlJc w:val="left"/>
+      <w:pPr>
+        <w:ind w:left="1440" w:hanging="360"/>
+      </w:pPr>
+      <w:rPr>
+        <w:u w:val="none"/>
+      </w:rPr>
+    </w:lvl>
+    <w:lvl w:ilvl="1">
+      <w:start w:val="1"/>
+      <w:numFmt w:val="bullet"/>
+      <w:lvlText w:val="○"/>
+      <w:lvlJc w:val="left"/>
+      <w:pPr>
+        <w:ind w:left="2160" w:hanging="360"/>
+      </w:pPr>
+      <w:rPr>
+        <w:u w:val="none"/>
+      </w:rPr>
+    </w:lvl>
+    <w:lvl w:ilvl="2">
+      <w:start w:val="1"/>
+      <w:numFmt w:val="bullet"/>
+      <w:lvlText w:val="■"/>
+      <w:lvlJc w:val="left"/>
+      <w:pPr>
+        <w:ind w:left="2880" w:hanging="360"/>
+      </w:pPr>
+      <w:rPr>
+        <w:u w:val="none"/>
+      </w:rPr>
+    </w:lvl>
+    <w:lvl w:ilvl="3">
+      <w:start w:val="1"/>
+      <w:numFmt w:val="bullet"/>
+      <w:lvlText w:val="●"/>
+      <w:lvlJc w:val="left"/>
+      <w:pPr>
+        <w:ind w:left="3600" w:hanging="360"/>
+      </w:pPr>
+      <w:rPr>
+        <w:u w:val="none"/>
+      </w:rPr>
+    </w:lvl>
+    <w:lvl w:ilvl="4">
+      <w:start w:val="1"/>
+      <w:numFmt w:val="bullet"/>
+      <w:lvlText w:val="○"/>
+      <w:lvlJc w:val="left"/>
+      <w:pPr>
+        <w:ind w:left="4320" w:hanging="360"/>
+      </w:pPr>
+      <w:rPr>
+        <w:u w:val="none"/>
+      </w:rPr>
+    </w:lvl>
+    <w:lvl w:ilvl="5">
+      <w:start w:val="1"/>
+      <w:numFmt w:val="bullet"/>
+      <w:lvlText w:val="■"/>
+      <w:lvlJc w:val="left"/>
+      <w:pPr>
+        <w:ind w:left="5040" w:hanging="360"/>
+      </w:pPr>
+      <w:rPr>
+        <w:u w:val="none"/>
+      </w:rPr>
+    </w:lvl>
+    <w:lvl w:ilvl="6">
+      <w:start w:val="1"/>
+      <w:numFmt w:val="bullet"/>
+      <w:lvlText w:val="●"/>
+      <w:lvlJc w:val="left"/>
+      <w:pPr>
+        <w:ind w:left="5760" w:hanging="360"/>
+      </w:pPr>
+      <w:rPr>
+        <w:u w:val="none"/>
+      </w:rPr>
+    </w:lvl>
+    <w:lvl w:ilvl="7">
+      <w:start w:val="1"/>
+      <w:numFmt w:val="bullet"/>
+      <w:lvlText w:val="○"/>
+      <w:lvlJc w:val="left"/>
+      <w:pPr>
+        <w:ind w:left="6480" w:hanging="360"/>
+      </w:pPr>
+      <w:rPr>
+        <w:u w:val="none"/>
+      </w:rPr>
+    </w:lvl>
+    <w:lvl w:ilvl="8">
+      <w:start w:val="1"/>
+      <w:numFmt w:val="bullet"/>
+      <w:lvlText w:val="■"/>
+      <w:lvlJc w:val="left"/>
+      <w:pPr>
+        <w:ind w:left="7200" w:hanging="360"/>
+      </w:pPr>
+      <w:rPr>
+        <w:u w:val="none"/>
+      </w:rPr>
+    </w:lvl>
+  </w:abstractNum>
+  <w:abstractNum w:abstractNumId="7" w15:restartNumberingAfterBreak="0">
+    <w:nsid w:val="5B755741"/>
+    <w:multiLevelType w:val="multilevel"/>
+    <w:tmpl w:val="385C6F9C"/>
+    <w:lvl w:ilvl="0">
+      <w:start w:val="1"/>
+      <w:numFmt w:val="bullet"/>
+      <w:lvlText w:val="●"/>
+      <w:lvlJc w:val="left"/>
+      <w:pPr>
+        <w:ind w:left="2160" w:hanging="360"/>
+      </w:pPr>
+      <w:rPr>
+        <w:u w:val="none"/>
+      </w:rPr>
+    </w:lvl>
+    <w:lvl w:ilvl="1">
+      <w:start w:val="1"/>
+      <w:numFmt w:val="bullet"/>
+      <w:lvlText w:val="○"/>
+      <w:lvlJc w:val="left"/>
+      <w:pPr>
+        <w:ind w:left="2880" w:hanging="360"/>
+      </w:pPr>
+      <w:rPr>
+        <w:u w:val="none"/>
+      </w:rPr>
+    </w:lvl>
+    <w:lvl w:ilvl="2">
+      <w:start w:val="1"/>
+      <w:numFmt w:val="bullet"/>
+      <w:lvlText w:val="■"/>
+      <w:lvlJc w:val="left"/>
+      <w:pPr>
+        <w:ind w:left="3600" w:hanging="360"/>
+      </w:pPr>
+      <w:rPr>
+        <w:u w:val="none"/>
+      </w:rPr>
+    </w:lvl>
+    <w:lvl w:ilvl="3">
+      <w:start w:val="1"/>
+      <w:numFmt w:val="bullet"/>
+      <w:lvlText w:val="●"/>
+      <w:lvlJc w:val="left"/>
+      <w:pPr>
+        <w:ind w:left="4320" w:hanging="360"/>
+      </w:pPr>
+      <w:rPr>
+        <w:u w:val="none"/>
+      </w:rPr>
+    </w:lvl>
+    <w:lvl w:ilvl="4">
+      <w:start w:val="1"/>
+      <w:numFmt w:val="bullet"/>
+      <w:lvlText w:val="○"/>
+      <w:lvlJc w:val="left"/>
+      <w:pPr>
+        <w:ind w:left="5040" w:hanging="360"/>
+      </w:pPr>
+      <w:rPr>
+        <w:u w:val="none"/>
+      </w:rPr>
+    </w:lvl>
+    <w:lvl w:ilvl="5">
+      <w:start w:val="1"/>
+      <w:numFmt w:val="bullet"/>
+      <w:lvlText w:val="■"/>
+      <w:lvlJc w:val="left"/>
+      <w:pPr>
+        <w:ind w:left="5760" w:hanging="360"/>
+      </w:pPr>
+      <w:rPr>
+        <w:u w:val="none"/>
+      </w:rPr>
+    </w:lvl>
+    <w:lvl w:ilvl="6">
+      <w:start w:val="1"/>
+      <w:numFmt w:val="bullet"/>
+      <w:lvlText w:val="●"/>
+      <w:lvlJc w:val="left"/>
+      <w:pPr>
+        <w:ind w:left="6480" w:hanging="360"/>
+      </w:pPr>
+      <w:rPr>
+        <w:u w:val="none"/>
+      </w:rPr>
+    </w:lvl>
+    <w:lvl w:ilvl="7">
+      <w:start w:val="1"/>
+      <w:numFmt w:val="bullet"/>
+      <w:lvlText w:val="○"/>
+      <w:lvlJc w:val="left"/>
+      <w:pPr>
+        <w:ind w:left="7200" w:hanging="360"/>
+      </w:pPr>
+      <w:rPr>
+        <w:u w:val="none"/>
+      </w:rPr>
+    </w:lvl>
+    <w:lvl w:ilvl="8">
+      <w:start w:val="1"/>
+      <w:numFmt w:val="bullet"/>
+      <w:lvlText w:val="■"/>
+      <w:lvlJc w:val="left"/>
+      <w:pPr>
+        <w:ind w:left="7920" w:hanging="360"/>
+      </w:pPr>
+      <w:rPr>
+        <w:u w:val="none"/>
+      </w:rPr>
+    </w:lvl>
+  </w:abstractNum>
+  <w:abstractNum w:abstractNumId="8" w15:restartNumberingAfterBreak="0">
     <w:nsid w:val="5EDF5E34"/>
     <w:multiLevelType w:val="hybridMultilevel"/>
     <w:tmpl w:val="ECB47632"/>
@@ -5777,17 +8086,264 @@
       </w:rPr>
     </w:lvl>
   </w:abstractNum>
+  <w:abstractNum w:abstractNumId="9" w15:restartNumberingAfterBreak="0">
+    <w:nsid w:val="6DBC1A1C"/>
+    <w:multiLevelType w:val="multilevel"/>
+    <w:tmpl w:val="A0788F72"/>
+    <w:lvl w:ilvl="0">
+      <w:start w:val="1"/>
+      <w:numFmt w:val="bullet"/>
+      <w:lvlText w:val="●"/>
+      <w:lvlJc w:val="left"/>
+      <w:pPr>
+        <w:ind w:left="720" w:hanging="360"/>
+      </w:pPr>
+      <w:rPr>
+        <w:u w:val="none"/>
+      </w:rPr>
+    </w:lvl>
+    <w:lvl w:ilvl="1">
+      <w:start w:val="1"/>
+      <w:numFmt w:val="bullet"/>
+      <w:lvlText w:val="○"/>
+      <w:lvlJc w:val="left"/>
+      <w:pPr>
+        <w:ind w:left="1440" w:hanging="360"/>
+      </w:pPr>
+      <w:rPr>
+        <w:u w:val="none"/>
+      </w:rPr>
+    </w:lvl>
+    <w:lvl w:ilvl="2">
+      <w:start w:val="1"/>
+      <w:numFmt w:val="bullet"/>
+      <w:lvlText w:val="■"/>
+      <w:lvlJc w:val="left"/>
+      <w:pPr>
+        <w:ind w:left="2160" w:hanging="360"/>
+      </w:pPr>
+      <w:rPr>
+        <w:u w:val="none"/>
+      </w:rPr>
+    </w:lvl>
+    <w:lvl w:ilvl="3">
+      <w:start w:val="1"/>
+      <w:numFmt w:val="bullet"/>
+      <w:lvlText w:val="●"/>
+      <w:lvlJc w:val="left"/>
+      <w:pPr>
+        <w:ind w:left="2880" w:hanging="360"/>
+      </w:pPr>
+      <w:rPr>
+        <w:u w:val="none"/>
+      </w:rPr>
+    </w:lvl>
+    <w:lvl w:ilvl="4">
+      <w:start w:val="1"/>
+      <w:numFmt w:val="bullet"/>
+      <w:lvlText w:val="○"/>
+      <w:lvlJc w:val="left"/>
+      <w:pPr>
+        <w:ind w:left="3600" w:hanging="360"/>
+      </w:pPr>
+      <w:rPr>
+        <w:u w:val="none"/>
+      </w:rPr>
+    </w:lvl>
+    <w:lvl w:ilvl="5">
+      <w:start w:val="1"/>
+      <w:numFmt w:val="bullet"/>
+      <w:lvlText w:val="■"/>
+      <w:lvlJc w:val="left"/>
+      <w:pPr>
+        <w:ind w:left="4320" w:hanging="360"/>
+      </w:pPr>
+      <w:rPr>
+        <w:u w:val="none"/>
+      </w:rPr>
+    </w:lvl>
+    <w:lvl w:ilvl="6">
+      <w:start w:val="1"/>
+      <w:numFmt w:val="bullet"/>
+      <w:lvlText w:val="●"/>
+      <w:lvlJc w:val="left"/>
+      <w:pPr>
+        <w:ind w:left="5040" w:hanging="360"/>
+      </w:pPr>
+      <w:rPr>
+        <w:u w:val="none"/>
+      </w:rPr>
+    </w:lvl>
+    <w:lvl w:ilvl="7">
+      <w:start w:val="1"/>
+      <w:numFmt w:val="bullet"/>
+      <w:lvlText w:val="○"/>
+      <w:lvlJc w:val="left"/>
+      <w:pPr>
+        <w:ind w:left="5760" w:hanging="360"/>
+      </w:pPr>
+      <w:rPr>
+        <w:u w:val="none"/>
+      </w:rPr>
+    </w:lvl>
+    <w:lvl w:ilvl="8">
+      <w:start w:val="1"/>
+      <w:numFmt w:val="bullet"/>
+      <w:lvlText w:val="■"/>
+      <w:lvlJc w:val="left"/>
+      <w:pPr>
+        <w:ind w:left="6480" w:hanging="360"/>
+      </w:pPr>
+      <w:rPr>
+        <w:u w:val="none"/>
+      </w:rPr>
+    </w:lvl>
+  </w:abstractNum>
+  <w:abstractNum w:abstractNumId="10" w15:restartNumberingAfterBreak="0">
+    <w:nsid w:val="751C08DD"/>
+    <w:multiLevelType w:val="multilevel"/>
+    <w:tmpl w:val="68AAE0B4"/>
+    <w:lvl w:ilvl="0">
+      <w:start w:val="1"/>
+      <w:numFmt w:val="bullet"/>
+      <w:lvlText w:val="●"/>
+      <w:lvlJc w:val="left"/>
+      <w:pPr>
+        <w:ind w:left="720" w:hanging="360"/>
+      </w:pPr>
+      <w:rPr>
+        <w:u w:val="none"/>
+      </w:rPr>
+    </w:lvl>
+    <w:lvl w:ilvl="1">
+      <w:start w:val="1"/>
+      <w:numFmt w:val="bullet"/>
+      <w:lvlText w:val="○"/>
+      <w:lvlJc w:val="left"/>
+      <w:pPr>
+        <w:ind w:left="1440" w:hanging="360"/>
+      </w:pPr>
+      <w:rPr>
+        <w:u w:val="none"/>
+      </w:rPr>
+    </w:lvl>
+    <w:lvl w:ilvl="2">
+      <w:start w:val="1"/>
+      <w:numFmt w:val="bullet"/>
+      <w:lvlText w:val="■"/>
+      <w:lvlJc w:val="left"/>
+      <w:pPr>
+        <w:ind w:left="2160" w:hanging="360"/>
+      </w:pPr>
+      <w:rPr>
+        <w:u w:val="none"/>
+      </w:rPr>
+    </w:lvl>
+    <w:lvl w:ilvl="3">
+      <w:start w:val="1"/>
+      <w:numFmt w:val="bullet"/>
+      <w:lvlText w:val="●"/>
+      <w:lvlJc w:val="left"/>
+      <w:pPr>
+        <w:ind w:left="2880" w:hanging="360"/>
+      </w:pPr>
+      <w:rPr>
+        <w:u w:val="none"/>
+      </w:rPr>
+    </w:lvl>
+    <w:lvl w:ilvl="4">
+      <w:start w:val="1"/>
+      <w:numFmt w:val="bullet"/>
+      <w:lvlText w:val="○"/>
+      <w:lvlJc w:val="left"/>
+      <w:pPr>
+        <w:ind w:left="3600" w:hanging="360"/>
+      </w:pPr>
+      <w:rPr>
+        <w:u w:val="none"/>
+      </w:rPr>
+    </w:lvl>
+    <w:lvl w:ilvl="5">
+      <w:start w:val="1"/>
+      <w:numFmt w:val="bullet"/>
+      <w:lvlText w:val="■"/>
+      <w:lvlJc w:val="left"/>
+      <w:pPr>
+        <w:ind w:left="4320" w:hanging="360"/>
+      </w:pPr>
+      <w:rPr>
+        <w:u w:val="none"/>
+      </w:rPr>
+    </w:lvl>
+    <w:lvl w:ilvl="6">
+      <w:start w:val="1"/>
+      <w:numFmt w:val="bullet"/>
+      <w:lvlText w:val="●"/>
+      <w:lvlJc w:val="left"/>
+      <w:pPr>
+        <w:ind w:left="5040" w:hanging="360"/>
+      </w:pPr>
+      <w:rPr>
+        <w:u w:val="none"/>
+      </w:rPr>
+    </w:lvl>
+    <w:lvl w:ilvl="7">
+      <w:start w:val="1"/>
+      <w:numFmt w:val="bullet"/>
+      <w:lvlText w:val="○"/>
+      <w:lvlJc w:val="left"/>
+      <w:pPr>
+        <w:ind w:left="5760" w:hanging="360"/>
+      </w:pPr>
+      <w:rPr>
+        <w:u w:val="none"/>
+      </w:rPr>
+    </w:lvl>
+    <w:lvl w:ilvl="8">
+      <w:start w:val="1"/>
+      <w:numFmt w:val="bullet"/>
+      <w:lvlText w:val="■"/>
+      <w:lvlJc w:val="left"/>
+      <w:pPr>
+        <w:ind w:left="6480" w:hanging="360"/>
+      </w:pPr>
+      <w:rPr>
+        <w:u w:val="none"/>
+      </w:rPr>
+    </w:lvl>
+  </w:abstractNum>
   <w:num w:numId="1">
+    <w:abstractNumId w:val="2"/>
+  </w:num>
+  <w:num w:numId="2">
+    <w:abstractNumId w:val="3"/>
+  </w:num>
+  <w:num w:numId="3">
     <w:abstractNumId w:val="1"/>
   </w:num>
-  <w:num w:numId="2">
-    <w:abstractNumId w:val="2"/>
+  <w:num w:numId="4">
+    <w:abstractNumId w:val="8"/>
   </w:num>
-  <w:num w:numId="3">
+  <w:num w:numId="5">
+    <w:abstractNumId w:val="6"/>
+  </w:num>
+  <w:num w:numId="6">
+    <w:abstractNumId w:val="5"/>
+  </w:num>
+  <w:num w:numId="7">
+    <w:abstractNumId w:val="9"/>
+  </w:num>
+  <w:num w:numId="8">
+    <w:abstractNumId w:val="4"/>
+  </w:num>
+  <w:num w:numId="9">
+    <w:abstractNumId w:val="7"/>
+  </w:num>
+  <w:num w:numId="10">
     <w:abstractNumId w:val="0"/>
   </w:num>
-  <w:num w:numId="4">
-    <w:abstractNumId w:val="3"/>
+  <w:num w:numId="11">
+    <w:abstractNumId w:val="10"/>
   </w:num>
 </w:numbering>
 </file>

</xml_diff>